<commit_message>
4.75 constructor (some changes)
</commit_message>
<xml_diff>
--- a/3. Java in work/4.75 Конструктор/функции-конструкторы.docx
+++ b/3. Java in work/4.75 Конструктор/функции-конструкторы.docx
@@ -21,7 +21,17 @@
           <w:szCs w:val="32"/>
           <w:lang w:val="ru-RU"/>
         </w:rPr>
-        <w:t>К</w:t>
+        <w:t xml:space="preserve">Функции </w:t>
+      </w:r>
+      <w:r>
+        <w:rPr>
+          <w:b/>
+          <w:bCs/>
+          <w:sz w:val="32"/>
+          <w:szCs w:val="32"/>
+          <w:lang w:val="ru-RU"/>
+        </w:rPr>
+        <w:t>- к</w:t>
       </w:r>
       <w:r>
         <w:rPr>
@@ -57,6 +67,55 @@
           <w:t>https://learn.javascript.ru/constructor-new</w:t>
         </w:r>
       </w:hyperlink>
+    </w:p>
+    <w:p>
+      <w:pPr>
+        <w:rPr>
+          <w:lang w:val="ru-RU"/>
+        </w:rPr>
+      </w:pPr>
+      <w:r>
+        <w:t>ES</w:t>
+      </w:r>
+      <w:r>
+        <w:rPr>
+          <w:lang w:val="ru-RU"/>
+        </w:rPr>
+        <w:t xml:space="preserve">5 </w:t>
+      </w:r>
+      <w:r>
+        <w:rPr>
+          <w:lang w:val="ru-RU"/>
+        </w:rPr>
+        <w:t xml:space="preserve">– использовались функции конструкторы, в </w:t>
+      </w:r>
+      <w:r>
+        <w:t>ES</w:t>
+      </w:r>
+      <w:r>
+        <w:rPr>
+          <w:lang w:val="ru-RU"/>
+        </w:rPr>
+        <w:t xml:space="preserve">6 </w:t>
+      </w:r>
+      <w:r>
+        <w:rPr>
+          <w:lang w:val="ru-RU"/>
+        </w:rPr>
+        <w:t>–</w:t>
+      </w:r>
+      <w:r>
+        <w:rPr>
+          <w:lang w:val="ru-RU"/>
+        </w:rPr>
+        <w:t xml:space="preserve"> </w:t>
+      </w:r>
+      <w:r>
+        <w:rPr>
+          <w:lang w:val="ru-RU"/>
+        </w:rPr>
+        <w:t>появились классы</w:t>
+      </w:r>
     </w:p>
     <w:p>
       <w:pPr>
@@ -159,19 +218,7 @@
         <w:rPr>
           <w:lang w:val="ru-RU"/>
         </w:rPr>
-        <w:t xml:space="preserve"> (</w:t>
-      </w:r>
-      <w:r>
-        <w:rPr>
-          <w:lang w:val="ru-RU"/>
-        </w:rPr>
-        <w:t>Можно положить и метод</w:t>
-      </w:r>
-      <w:r>
-        <w:rPr>
-          <w:lang w:val="ru-RU"/>
-        </w:rPr>
-        <w:t>)</w:t>
+        <w:t xml:space="preserve"> (Можно положить и метод)</w:t>
       </w:r>
     </w:p>
     <w:p>
@@ -231,6 +278,7 @@
           <w:bCs/>
           <w:sz w:val="28"/>
           <w:szCs w:val="28"/>
+          <w:lang w:val="ru-RU"/>
         </w:rPr>
       </w:pPr>
       <w:r>
@@ -258,6 +306,7 @@
         <w:rPr>
           <w:sz w:val="24"/>
           <w:szCs w:val="24"/>
+          <w:lang w:val="ru-RU"/>
         </w:rPr>
       </w:pPr>
       <w:r>
@@ -287,9 +336,9 @@
           <w:noProof/>
         </w:rPr>
         <w:drawing>
-          <wp:inline distT="0" distB="0" distL="0" distR="0" wp14:anchorId="629D2B28" wp14:editId="516F8BA8">
-            <wp:extent cx="5061342" cy="1958340"/>
-            <wp:effectExtent l="0" t="0" r="6350" b="3810"/>
+          <wp:inline distT="0" distB="0" distL="0" distR="0" wp14:anchorId="629D2B28" wp14:editId="4C73CF13">
+            <wp:extent cx="4549140" cy="1760158"/>
+            <wp:effectExtent l="0" t="0" r="3810" b="0"/>
             <wp:docPr id="720357287" name="Picture 1"/>
             <wp:cNvGraphicFramePr>
               <a:graphicFrameLocks xmlns:a="http://schemas.openxmlformats.org/drawingml/2006/main" noChangeAspect="1"/>
@@ -310,7 +359,7 @@
                   <pic:spPr>
                     <a:xfrm>
                       <a:off x="0" y="0"/>
-                      <a:ext cx="5080921" cy="1965915"/>
+                      <a:ext cx="4576459" cy="1770728"/>
                     </a:xfrm>
                     <a:prstGeom prst="rect">
                       <a:avLst/>

</xml_diff>